<commit_message>
OS:lab4 report minor fix
</commit_message>
<xml_diff>
--- a/OS/Reports/Report_4.docx
+++ b/OS/Reports/Report_4.docx
@@ -525,7 +525,23 @@
           <w:sz w:val="28"/>
           <w:szCs w:val="28"/>
         </w:rPr>
-        <w:t>Филипюк Илья Адреевич</w:t>
+        <w:t>Филипюк Илья А</w:t>
+      </w:r>
+      <w:r>
+        <w:rPr>
+          <w:color w:val="000000"/>
+          <w:sz w:val="28"/>
+          <w:szCs w:val="28"/>
+        </w:rPr>
+        <w:t>н</w:t>
+      </w:r>
+      <w:r>
+        <w:rPr>
+          <w:color w:val="000000"/>
+          <w:sz w:val="28"/>
+          <w:szCs w:val="28"/>
+        </w:rPr>
+        <w:t>дреевич</w:t>
       </w:r>
     </w:p>
     <w:p>
@@ -1208,7 +1224,7 @@
         <w:rPr>
           <w:rFonts w:ascii="Courier New" w:eastAsiaTheme="minorHAnsi" w:hAnsi="Courier New" w:cs="Courier New"/>
           <w:highlight w:val="white"/>
-          <w:lang w:val="en-US" w:eastAsia="en-US"/>
+          <w:lang w:eastAsia="en-US"/>
         </w:rPr>
       </w:pPr>
       <w:r>
@@ -1217,7 +1233,95 @@
           <w:highlight w:val="white"/>
           <w:lang w:val="en-US" w:eastAsia="en-US"/>
         </w:rPr>
-        <w:t>DWORD WINAPI Lab_04x(LPVOID lpParam)</w:t>
+        <w:t>DWORD</w:t>
+      </w:r>
+      <w:r>
+        <w:rPr>
+          <w:rFonts w:ascii="Courier New" w:eastAsiaTheme="minorHAnsi" w:hAnsi="Courier New" w:cs="Courier New"/>
+          <w:highlight w:val="white"/>
+          <w:lang w:eastAsia="en-US"/>
+        </w:rPr>
+        <w:t xml:space="preserve"> </w:t>
+      </w:r>
+      <w:r>
+        <w:rPr>
+          <w:rFonts w:ascii="Courier New" w:eastAsiaTheme="minorHAnsi" w:hAnsi="Courier New" w:cs="Courier New"/>
+          <w:highlight w:val="white"/>
+          <w:lang w:val="en-US" w:eastAsia="en-US"/>
+        </w:rPr>
+        <w:t>WINAPI</w:t>
+      </w:r>
+      <w:r>
+        <w:rPr>
+          <w:rFonts w:ascii="Courier New" w:eastAsiaTheme="minorHAnsi" w:hAnsi="Courier New" w:cs="Courier New"/>
+          <w:highlight w:val="white"/>
+          <w:lang w:eastAsia="en-US"/>
+        </w:rPr>
+        <w:t xml:space="preserve"> </w:t>
+      </w:r>
+      <w:r>
+        <w:rPr>
+          <w:rFonts w:ascii="Courier New" w:eastAsiaTheme="minorHAnsi" w:hAnsi="Courier New" w:cs="Courier New"/>
+          <w:highlight w:val="white"/>
+          <w:lang w:val="en-US" w:eastAsia="en-US"/>
+        </w:rPr>
+        <w:t>Lab</w:t>
+      </w:r>
+      <w:r>
+        <w:rPr>
+          <w:rFonts w:ascii="Courier New" w:eastAsiaTheme="minorHAnsi" w:hAnsi="Courier New" w:cs="Courier New"/>
+          <w:highlight w:val="white"/>
+          <w:lang w:eastAsia="en-US"/>
+        </w:rPr>
+        <w:t>_04</w:t>
+      </w:r>
+      <w:r>
+        <w:rPr>
+          <w:rFonts w:ascii="Courier New" w:eastAsiaTheme="minorHAnsi" w:hAnsi="Courier New" w:cs="Courier New"/>
+          <w:highlight w:val="white"/>
+          <w:lang w:val="en-US" w:eastAsia="en-US"/>
+        </w:rPr>
+        <w:t>x</w:t>
+      </w:r>
+      <w:r>
+        <w:rPr>
+          <w:rFonts w:ascii="Courier New" w:eastAsiaTheme="minorHAnsi" w:hAnsi="Courier New" w:cs="Courier New"/>
+          <w:highlight w:val="white"/>
+          <w:lang w:eastAsia="en-US"/>
+        </w:rPr>
+        <w:t>(</w:t>
+      </w:r>
+      <w:r>
+        <w:rPr>
+          <w:rFonts w:ascii="Courier New" w:eastAsiaTheme="minorHAnsi" w:hAnsi="Courier New" w:cs="Courier New"/>
+          <w:highlight w:val="white"/>
+          <w:lang w:val="en-US" w:eastAsia="en-US"/>
+        </w:rPr>
+        <w:t>LPVOID</w:t>
+      </w:r>
+      <w:r>
+        <w:rPr>
+          <w:rFonts w:ascii="Courier New" w:eastAsiaTheme="minorHAnsi" w:hAnsi="Courier New" w:cs="Courier New"/>
+          <w:highlight w:val="white"/>
+          <w:lang w:eastAsia="en-US"/>
+        </w:rPr>
+        <w:t xml:space="preserve"> </w:t>
+      </w:r>
+      <w:r>
+        <w:rPr>
+          <w:rFonts w:ascii="Courier New" w:eastAsiaTheme="minorHAnsi" w:hAnsi="Courier New" w:cs="Courier New"/>
+          <w:highlight w:val="white"/>
+          <w:lang w:val="en-US" w:eastAsia="en-US"/>
+        </w:rPr>
+        <w:t>lpParam</w:t>
+      </w:r>
+      <w:r>
+        <w:rPr>
+          <w:rFonts w:ascii="Courier New" w:eastAsiaTheme="minorHAnsi" w:hAnsi="Courier New" w:cs="Courier New"/>
+          <w:highlight w:val="white"/>
+          <w:lang w:eastAsia="en-US"/>
+        </w:rPr>
+        <w:t>)</w:t>
       </w:r>
     </w:p>
     <w:p>
@@ -2109,7 +2213,7 @@
         <w:rPr>
           <w:rFonts w:ascii="Courier New" w:eastAsiaTheme="minorHAnsi" w:hAnsi="Courier New" w:cs="Courier New"/>
           <w:highlight w:val="white"/>
-          <w:lang w:val="de-DE" w:eastAsia="en-US"/>
+          <w:lang w:val="en-US" w:eastAsia="en-US"/>
         </w:rPr>
       </w:pPr>
       <w:r>
@@ -2124,7 +2228,7 @@
         <w:rPr>
           <w:rFonts w:ascii="Courier New" w:eastAsiaTheme="minorHAnsi" w:hAnsi="Courier New" w:cs="Courier New"/>
           <w:highlight w:val="white"/>
-          <w:lang w:val="de-DE" w:eastAsia="en-US"/>
+          <w:lang w:val="en-US" w:eastAsia="en-US"/>
         </w:rPr>
         <w:t>username[0] = 'U';</w:t>
       </w:r>
@@ -2144,7 +2248,7 @@
         <w:rPr>
           <w:rFonts w:ascii="Courier New" w:eastAsiaTheme="minorHAnsi" w:hAnsi="Courier New" w:cs="Courier New"/>
           <w:highlight w:val="white"/>
-          <w:lang w:val="de-DE" w:eastAsia="en-US"/>
+          <w:lang w:val="en-US" w:eastAsia="en-US"/>
         </w:rPr>
       </w:pPr>
     </w:p>
@@ -2163,16 +2267,71 @@
         <w:rPr>
           <w:rFonts w:ascii="Courier New" w:eastAsiaTheme="minorHAnsi" w:hAnsi="Courier New" w:cs="Courier New"/>
           <w:highlight w:val="white"/>
-          <w:lang w:val="de-DE" w:eastAsia="en-US"/>
-        </w:rPr>
-      </w:pPr>
-      <w:r>
+          <w:lang w:val="en-US" w:eastAsia="en-US"/>
+        </w:rPr>
+      </w:pPr>
+      <w:r>
+        <w:rPr>
+          <w:rFonts w:ascii="Courier New" w:eastAsiaTheme="minorHAnsi" w:hAnsi="Courier New" w:cs="Courier New"/>
+          <w:highlight w:val="white"/>
+          <w:lang w:val="en-US" w:eastAsia="en-US"/>
+        </w:rPr>
+        <w:t xml:space="preserve">        username[1] = '\0';</w:t>
+      </w:r>
+    </w:p>
+    <w:p>
+      <w:pPr>
+        <w:pBdr>
+          <w:top w:val="single" w:sz="4" w:space="1" w:color="auto"/>
+          <w:left w:val="single" w:sz="4" w:space="1" w:color="auto"/>
+          <w:bottom w:val="single" w:sz="4" w:space="1" w:color="auto"/>
+          <w:right w:val="single" w:sz="4" w:space="1" w:color="auto"/>
+        </w:pBdr>
+        <w:autoSpaceDE w:val="0"/>
+        <w:autoSpaceDN w:val="0"/>
+        <w:adjustRightInd w:val="0"/>
+        <w:jc w:val="both"/>
+        <w:rPr>
+          <w:rFonts w:ascii="Courier New" w:eastAsiaTheme="minorHAnsi" w:hAnsi="Courier New" w:cs="Courier New"/>
+          <w:highlight w:val="white"/>
+          <w:lang w:val="en-US" w:eastAsia="en-US"/>
+        </w:rPr>
+      </w:pPr>
+    </w:p>
+    <w:p>
+      <w:pPr>
+        <w:pBdr>
+          <w:top w:val="single" w:sz="4" w:space="1" w:color="auto"/>
+          <w:left w:val="single" w:sz="4" w:space="1" w:color="auto"/>
+          <w:bottom w:val="single" w:sz="4" w:space="1" w:color="auto"/>
+          <w:right w:val="single" w:sz="4" w:space="1" w:color="auto"/>
+        </w:pBdr>
+        <w:autoSpaceDE w:val="0"/>
+        <w:autoSpaceDN w:val="0"/>
+        <w:adjustRightInd w:val="0"/>
+        <w:jc w:val="both"/>
         <w:rPr>
           <w:rFonts w:ascii="Courier New" w:eastAsiaTheme="minorHAnsi" w:hAnsi="Courier New" w:cs="Courier New"/>
           <w:highlight w:val="white"/>
           <w:lang w:val="de-DE" w:eastAsia="en-US"/>
         </w:rPr>
-        <w:t xml:space="preserve">        username[1] = '\0';</w:t>
+      </w:pPr>
+      <w:r>
+        <w:rPr>
+          <w:rFonts w:ascii="Courier New" w:eastAsiaTheme="minorHAnsi" w:hAnsi="Courier New" w:cs="Courier New"/>
+          <w:highlight w:val="white"/>
+          <w:lang w:val="en-US" w:eastAsia="en-US"/>
+        </w:rPr>
+        <w:lastRenderedPageBreak/>
+        <w:t xml:space="preserve">    </w:t>
+      </w:r>
+      <w:r>
+        <w:rPr>
+          <w:rFonts w:ascii="Courier New" w:eastAsiaTheme="minorHAnsi" w:hAnsi="Courier New" w:cs="Courier New"/>
+          <w:highlight w:val="white"/>
+          <w:lang w:val="de-DE" w:eastAsia="en-US"/>
+        </w:rPr>
+        <w:t>}</w:t>
       </w:r>
     </w:p>
     <w:p>
@@ -2218,17 +2377,27 @@
           <w:highlight w:val="white"/>
           <w:lang w:val="de-DE" w:eastAsia="en-US"/>
         </w:rPr>
-        <w:lastRenderedPageBreak/>
-        <w:t xml:space="preserve">    </w:t>
-      </w:r>
-      <w:r>
+        <w:t xml:space="preserve">    size_t uname_len = strlen(username);</w:t>
+      </w:r>
+    </w:p>
+    <w:p>
+      <w:pPr>
+        <w:pBdr>
+          <w:top w:val="single" w:sz="4" w:space="1" w:color="auto"/>
+          <w:left w:val="single" w:sz="4" w:space="1" w:color="auto"/>
+          <w:bottom w:val="single" w:sz="4" w:space="1" w:color="auto"/>
+          <w:right w:val="single" w:sz="4" w:space="1" w:color="auto"/>
+        </w:pBdr>
+        <w:autoSpaceDE w:val="0"/>
+        <w:autoSpaceDN w:val="0"/>
+        <w:adjustRightInd w:val="0"/>
+        <w:jc w:val="both"/>
         <w:rPr>
           <w:rFonts w:ascii="Courier New" w:eastAsiaTheme="minorHAnsi" w:hAnsi="Courier New" w:cs="Courier New"/>
           <w:highlight w:val="white"/>
           <w:lang w:val="de-DE" w:eastAsia="en-US"/>
         </w:rPr>
-        <w:t>}</w:t>
-      </w:r>
+      </w:pPr>
     </w:p>
     <w:p>
       <w:pPr>
@@ -2245,9 +2414,25 @@
         <w:rPr>
           <w:rFonts w:ascii="Courier New" w:eastAsiaTheme="minorHAnsi" w:hAnsi="Courier New" w:cs="Courier New"/>
           <w:highlight w:val="white"/>
+          <w:lang w:val="en-US" w:eastAsia="en-US"/>
+        </w:rPr>
+      </w:pPr>
+      <w:r>
+        <w:rPr>
+          <w:rFonts w:ascii="Courier New" w:eastAsiaTheme="minorHAnsi" w:hAnsi="Courier New" w:cs="Courier New"/>
+          <w:highlight w:val="white"/>
           <w:lang w:val="de-DE" w:eastAsia="en-US"/>
         </w:rPr>
-      </w:pPr>
+        <w:t xml:space="preserve">    </w:t>
+      </w:r>
+      <w:r>
+        <w:rPr>
+          <w:rFonts w:ascii="Courier New" w:eastAsiaTheme="minorHAnsi" w:hAnsi="Courier New" w:cs="Courier New"/>
+          <w:highlight w:val="white"/>
+          <w:lang w:val="en-US" w:eastAsia="en-US"/>
+        </w:rPr>
+        <w:t>if (uname_len == 0) uname_len = 1;</w:t>
+      </w:r>
     </w:p>
     <w:p>
       <w:pPr>
@@ -2264,17 +2449,9 @@
         <w:rPr>
           <w:rFonts w:ascii="Courier New" w:eastAsiaTheme="minorHAnsi" w:hAnsi="Courier New" w:cs="Courier New"/>
           <w:highlight w:val="white"/>
-          <w:lang w:val="de-DE" w:eastAsia="en-US"/>
-        </w:rPr>
-      </w:pPr>
-      <w:r>
-        <w:rPr>
-          <w:rFonts w:ascii="Courier New" w:eastAsiaTheme="minorHAnsi" w:hAnsi="Courier New" w:cs="Courier New"/>
-          <w:highlight w:val="white"/>
-          <w:lang w:val="de-DE" w:eastAsia="en-US"/>
-        </w:rPr>
-        <w:t xml:space="preserve">    size_t uname_len = strlen(username);</w:t>
-      </w:r>
+          <w:lang w:val="en-US" w:eastAsia="en-US"/>
+        </w:rPr>
+      </w:pPr>
     </w:p>
     <w:p>
       <w:pPr>
@@ -2291,9 +2468,17 @@
         <w:rPr>
           <w:rFonts w:ascii="Courier New" w:eastAsiaTheme="minorHAnsi" w:hAnsi="Courier New" w:cs="Courier New"/>
           <w:highlight w:val="white"/>
-          <w:lang w:val="de-DE" w:eastAsia="en-US"/>
-        </w:rPr>
-      </w:pPr>
+          <w:lang w:val="en-US" w:eastAsia="en-US"/>
+        </w:rPr>
+      </w:pPr>
+      <w:r>
+        <w:rPr>
+          <w:rFonts w:ascii="Courier New" w:eastAsiaTheme="minorHAnsi" w:hAnsi="Courier New" w:cs="Courier New"/>
+          <w:highlight w:val="white"/>
+          <w:lang w:val="en-US" w:eastAsia="en-US"/>
+        </w:rPr>
+        <w:t xml:space="preserve">    DWORD pid = GetCurrentProcessId();</w:t>
+      </w:r>
     </w:p>
     <w:p>
       <w:pPr>
@@ -2313,21 +2498,32 @@
           <w:lang w:val="en-US" w:eastAsia="en-US"/>
         </w:rPr>
       </w:pPr>
-      <w:r>
-        <w:rPr>
-          <w:rFonts w:ascii="Courier New" w:eastAsiaTheme="minorHAnsi" w:hAnsi="Courier New" w:cs="Courier New"/>
-          <w:highlight w:val="white"/>
-          <w:lang w:val="de-DE" w:eastAsia="en-US"/>
-        </w:rPr>
-        <w:t xml:space="preserve">    </w:t>
-      </w:r>
-      <w:r>
+    </w:p>
+    <w:p>
+      <w:pPr>
+        <w:pBdr>
+          <w:top w:val="single" w:sz="4" w:space="1" w:color="auto"/>
+          <w:left w:val="single" w:sz="4" w:space="1" w:color="auto"/>
+          <w:bottom w:val="single" w:sz="4" w:space="1" w:color="auto"/>
+          <w:right w:val="single" w:sz="4" w:space="1" w:color="auto"/>
+        </w:pBdr>
+        <w:autoSpaceDE w:val="0"/>
+        <w:autoSpaceDN w:val="0"/>
+        <w:adjustRightInd w:val="0"/>
+        <w:jc w:val="both"/>
         <w:rPr>
           <w:rFonts w:ascii="Courier New" w:eastAsiaTheme="minorHAnsi" w:hAnsi="Courier New" w:cs="Courier New"/>
           <w:highlight w:val="white"/>
           <w:lang w:val="en-US" w:eastAsia="en-US"/>
         </w:rPr>
-        <w:t>if (uname_len == 0) uname_len = 1;</w:t>
+      </w:pPr>
+      <w:r>
+        <w:rPr>
+          <w:rFonts w:ascii="Courier New" w:eastAsiaTheme="minorHAnsi" w:hAnsi="Courier New" w:cs="Courier New"/>
+          <w:highlight w:val="white"/>
+          <w:lang w:val="en-US" w:eastAsia="en-US"/>
+        </w:rPr>
+        <w:t xml:space="preserve">    DWORD tid = GetCurrentThreadId();</w:t>
       </w:r>
     </w:p>
     <w:p>
@@ -2373,7 +2569,7 @@
           <w:highlight w:val="white"/>
           <w:lang w:val="en-US" w:eastAsia="en-US"/>
         </w:rPr>
-        <w:t xml:space="preserve">    DWORD pid = GetCurrentProcessId();</w:t>
+        <w:t xml:space="preserve">    for (DWORD i = 1; i &lt;= iterations; ++i) {</w:t>
       </w:r>
     </w:p>
     <w:p>
@@ -2419,7 +2615,7 @@
           <w:highlight w:val="white"/>
           <w:lang w:val="en-US" w:eastAsia="en-US"/>
         </w:rPr>
-        <w:t xml:space="preserve">    DWORD tid = GetCurrentThreadId();</w:t>
+        <w:t xml:space="preserve">        size_t idx = (i - 1) % uname_len;</w:t>
       </w:r>
     </w:p>
     <w:p>
@@ -2440,6 +2636,14 @@
           <w:lang w:val="en-US" w:eastAsia="en-US"/>
         </w:rPr>
       </w:pPr>
+      <w:r>
+        <w:rPr>
+          <w:rFonts w:ascii="Courier New" w:eastAsiaTheme="minorHAnsi" w:hAnsi="Courier New" w:cs="Courier New"/>
+          <w:highlight w:val="white"/>
+          <w:lang w:val="en-US" w:eastAsia="en-US"/>
+        </w:rPr>
+        <w:t xml:space="preserve">        printf("%u \u2013 %u - \u2116%u \u2013 %c\n", (unsigned)pid, (unsigned)tid, (unsigned)i, username[idx]);</w:t>
+      </w:r>
     </w:p>
     <w:p>
       <w:pPr>
@@ -2459,13 +2663,32 @@
           <w:lang w:val="en-US" w:eastAsia="en-US"/>
         </w:rPr>
       </w:pPr>
-      <w:r>
+    </w:p>
+    <w:p>
+      <w:pPr>
+        <w:pBdr>
+          <w:top w:val="single" w:sz="4" w:space="1" w:color="auto"/>
+          <w:left w:val="single" w:sz="4" w:space="1" w:color="auto"/>
+          <w:bottom w:val="single" w:sz="4" w:space="1" w:color="auto"/>
+          <w:right w:val="single" w:sz="4" w:space="1" w:color="auto"/>
+        </w:pBdr>
+        <w:autoSpaceDE w:val="0"/>
+        <w:autoSpaceDN w:val="0"/>
+        <w:adjustRightInd w:val="0"/>
+        <w:jc w:val="both"/>
         <w:rPr>
           <w:rFonts w:ascii="Courier New" w:eastAsiaTheme="minorHAnsi" w:hAnsi="Courier New" w:cs="Courier New"/>
           <w:highlight w:val="white"/>
           <w:lang w:val="en-US" w:eastAsia="en-US"/>
         </w:rPr>
-        <w:t xml:space="preserve">    for (DWORD i = 1; i &lt;= iterations; ++i) {</w:t>
+      </w:pPr>
+      <w:r>
+        <w:rPr>
+          <w:rFonts w:ascii="Courier New" w:eastAsiaTheme="minorHAnsi" w:hAnsi="Courier New" w:cs="Courier New"/>
+          <w:highlight w:val="white"/>
+          <w:lang w:val="en-US" w:eastAsia="en-US"/>
+        </w:rPr>
+        <w:t xml:space="preserve">        fflush(stdout);</w:t>
       </w:r>
     </w:p>
     <w:p>
@@ -2511,7 +2734,7 @@
           <w:highlight w:val="white"/>
           <w:lang w:val="en-US" w:eastAsia="en-US"/>
         </w:rPr>
-        <w:t xml:space="preserve">        size_t idx = (i - 1) % uname_len;</w:t>
+        <w:t xml:space="preserve">        Sleep(350); </w:t>
       </w:r>
     </w:p>
     <w:p>
@@ -2532,13 +2755,32 @@
           <w:lang w:val="en-US" w:eastAsia="en-US"/>
         </w:rPr>
       </w:pPr>
-      <w:r>
+    </w:p>
+    <w:p>
+      <w:pPr>
+        <w:pBdr>
+          <w:top w:val="single" w:sz="4" w:space="1" w:color="auto"/>
+          <w:left w:val="single" w:sz="4" w:space="1" w:color="auto"/>
+          <w:bottom w:val="single" w:sz="4" w:space="1" w:color="auto"/>
+          <w:right w:val="single" w:sz="4" w:space="1" w:color="auto"/>
+        </w:pBdr>
+        <w:autoSpaceDE w:val="0"/>
+        <w:autoSpaceDN w:val="0"/>
+        <w:adjustRightInd w:val="0"/>
+        <w:jc w:val="both"/>
         <w:rPr>
           <w:rFonts w:ascii="Courier New" w:eastAsiaTheme="minorHAnsi" w:hAnsi="Courier New" w:cs="Courier New"/>
           <w:highlight w:val="white"/>
           <w:lang w:val="en-US" w:eastAsia="en-US"/>
         </w:rPr>
-        <w:t xml:space="preserve">        printf("%u \u2013 %u - \u2116%u \u2013 %c\n", (unsigned)pid, (unsigned)tid, (unsigned)i, username[idx]);</w:t>
+      </w:pPr>
+      <w:r>
+        <w:rPr>
+          <w:rFonts w:ascii="Courier New" w:eastAsiaTheme="minorHAnsi" w:hAnsi="Courier New" w:cs="Courier New"/>
+          <w:highlight w:val="white"/>
+          <w:lang w:val="en-US" w:eastAsia="en-US"/>
+        </w:rPr>
+        <w:t xml:space="preserve">    }</w:t>
       </w:r>
     </w:p>
     <w:p>
@@ -2584,7 +2826,7 @@
           <w:highlight w:val="white"/>
           <w:lang w:val="en-US" w:eastAsia="en-US"/>
         </w:rPr>
-        <w:t xml:space="preserve">        fflush(stdout);</w:t>
+        <w:t xml:space="preserve">    HeapFree(GetProcessHeap(), 0, username);</w:t>
       </w:r>
     </w:p>
     <w:p>
@@ -2621,7 +2863,7 @@
         <w:rPr>
           <w:rFonts w:ascii="Courier New" w:eastAsiaTheme="minorHAnsi" w:hAnsi="Courier New" w:cs="Courier New"/>
           <w:highlight w:val="white"/>
-          <w:lang w:val="en-US" w:eastAsia="en-US"/>
+          <w:lang w:eastAsia="en-US"/>
         </w:rPr>
       </w:pPr>
       <w:r>
@@ -2630,7 +2872,23 @@
           <w:highlight w:val="white"/>
           <w:lang w:val="en-US" w:eastAsia="en-US"/>
         </w:rPr>
-        <w:t xml:space="preserve">        Sleep(350); </w:t>
+        <w:t xml:space="preserve">    </w:t>
+      </w:r>
+      <w:r>
+        <w:rPr>
+          <w:rFonts w:ascii="Courier New" w:eastAsiaTheme="minorHAnsi" w:hAnsi="Courier New" w:cs="Courier New"/>
+          <w:highlight w:val="white"/>
+          <w:lang w:val="en-US" w:eastAsia="en-US"/>
+        </w:rPr>
+        <w:t>return</w:t>
+      </w:r>
+      <w:r>
+        <w:rPr>
+          <w:rFonts w:ascii="Courier New" w:eastAsiaTheme="minorHAnsi" w:hAnsi="Courier New" w:cs="Courier New"/>
+          <w:highlight w:val="white"/>
+          <w:lang w:eastAsia="en-US"/>
+        </w:rPr>
+        <w:t xml:space="preserve"> 0;</w:t>
       </w:r>
     </w:p>
     <w:p>
@@ -2648,153 +2906,7 @@
         <w:rPr>
           <w:rFonts w:ascii="Courier New" w:eastAsiaTheme="minorHAnsi" w:hAnsi="Courier New" w:cs="Courier New"/>
           <w:highlight w:val="white"/>
-          <w:lang w:val="en-US" w:eastAsia="en-US"/>
-        </w:rPr>
-      </w:pPr>
-    </w:p>
-    <w:p>
-      <w:pPr>
-        <w:pBdr>
-          <w:top w:val="single" w:sz="4" w:space="1" w:color="auto"/>
-          <w:left w:val="single" w:sz="4" w:space="1" w:color="auto"/>
-          <w:bottom w:val="single" w:sz="4" w:space="1" w:color="auto"/>
-          <w:right w:val="single" w:sz="4" w:space="1" w:color="auto"/>
-        </w:pBdr>
-        <w:autoSpaceDE w:val="0"/>
-        <w:autoSpaceDN w:val="0"/>
-        <w:adjustRightInd w:val="0"/>
-        <w:jc w:val="both"/>
-        <w:rPr>
-          <w:rFonts w:ascii="Courier New" w:eastAsiaTheme="minorHAnsi" w:hAnsi="Courier New" w:cs="Courier New"/>
-          <w:highlight w:val="white"/>
-          <w:lang w:val="en-US" w:eastAsia="en-US"/>
-        </w:rPr>
-      </w:pPr>
-      <w:r>
-        <w:rPr>
-          <w:rFonts w:ascii="Courier New" w:eastAsiaTheme="minorHAnsi" w:hAnsi="Courier New" w:cs="Courier New"/>
-          <w:highlight w:val="white"/>
-          <w:lang w:val="en-US" w:eastAsia="en-US"/>
-        </w:rPr>
-        <w:t xml:space="preserve">    }</w:t>
-      </w:r>
-    </w:p>
-    <w:p>
-      <w:pPr>
-        <w:pBdr>
-          <w:top w:val="single" w:sz="4" w:space="1" w:color="auto"/>
-          <w:left w:val="single" w:sz="4" w:space="1" w:color="auto"/>
-          <w:bottom w:val="single" w:sz="4" w:space="1" w:color="auto"/>
-          <w:right w:val="single" w:sz="4" w:space="1" w:color="auto"/>
-        </w:pBdr>
-        <w:autoSpaceDE w:val="0"/>
-        <w:autoSpaceDN w:val="0"/>
-        <w:adjustRightInd w:val="0"/>
-        <w:jc w:val="both"/>
-        <w:rPr>
-          <w:rFonts w:ascii="Courier New" w:eastAsiaTheme="minorHAnsi" w:hAnsi="Courier New" w:cs="Courier New"/>
-          <w:highlight w:val="white"/>
-          <w:lang w:val="en-US" w:eastAsia="en-US"/>
-        </w:rPr>
-      </w:pPr>
-    </w:p>
-    <w:p>
-      <w:pPr>
-        <w:pBdr>
-          <w:top w:val="single" w:sz="4" w:space="1" w:color="auto"/>
-          <w:left w:val="single" w:sz="4" w:space="1" w:color="auto"/>
-          <w:bottom w:val="single" w:sz="4" w:space="1" w:color="auto"/>
-          <w:right w:val="single" w:sz="4" w:space="1" w:color="auto"/>
-        </w:pBdr>
-        <w:autoSpaceDE w:val="0"/>
-        <w:autoSpaceDN w:val="0"/>
-        <w:adjustRightInd w:val="0"/>
-        <w:jc w:val="both"/>
-        <w:rPr>
-          <w:rFonts w:ascii="Courier New" w:eastAsiaTheme="minorHAnsi" w:hAnsi="Courier New" w:cs="Courier New"/>
-          <w:highlight w:val="white"/>
-          <w:lang w:val="en-US" w:eastAsia="en-US"/>
-        </w:rPr>
-      </w:pPr>
-      <w:r>
-        <w:rPr>
-          <w:rFonts w:ascii="Courier New" w:eastAsiaTheme="minorHAnsi" w:hAnsi="Courier New" w:cs="Courier New"/>
-          <w:highlight w:val="white"/>
-          <w:lang w:val="en-US" w:eastAsia="en-US"/>
-        </w:rPr>
-        <w:t xml:space="preserve">    HeapFree(GetProcessHeap(), 0, username);</w:t>
-      </w:r>
-    </w:p>
-    <w:p>
-      <w:pPr>
-        <w:pBdr>
-          <w:top w:val="single" w:sz="4" w:space="1" w:color="auto"/>
-          <w:left w:val="single" w:sz="4" w:space="1" w:color="auto"/>
-          <w:bottom w:val="single" w:sz="4" w:space="1" w:color="auto"/>
-          <w:right w:val="single" w:sz="4" w:space="1" w:color="auto"/>
-        </w:pBdr>
-        <w:autoSpaceDE w:val="0"/>
-        <w:autoSpaceDN w:val="0"/>
-        <w:adjustRightInd w:val="0"/>
-        <w:jc w:val="both"/>
-        <w:rPr>
-          <w:rFonts w:ascii="Courier New" w:eastAsiaTheme="minorHAnsi" w:hAnsi="Courier New" w:cs="Courier New"/>
-          <w:highlight w:val="white"/>
-          <w:lang w:val="en-US" w:eastAsia="en-US"/>
-        </w:rPr>
-      </w:pPr>
-    </w:p>
-    <w:p>
-      <w:pPr>
-        <w:pBdr>
-          <w:top w:val="single" w:sz="4" w:space="1" w:color="auto"/>
-          <w:left w:val="single" w:sz="4" w:space="1" w:color="auto"/>
-          <w:bottom w:val="single" w:sz="4" w:space="1" w:color="auto"/>
-          <w:right w:val="single" w:sz="4" w:space="1" w:color="auto"/>
-        </w:pBdr>
-        <w:autoSpaceDE w:val="0"/>
-        <w:autoSpaceDN w:val="0"/>
-        <w:adjustRightInd w:val="0"/>
-        <w:jc w:val="both"/>
-        <w:rPr>
-          <w:rFonts w:ascii="Courier New" w:eastAsiaTheme="minorHAnsi" w:hAnsi="Courier New" w:cs="Courier New"/>
-          <w:highlight w:val="white"/>
-          <w:lang w:val="en-US" w:eastAsia="en-US"/>
-        </w:rPr>
-      </w:pPr>
-      <w:r>
-        <w:rPr>
-          <w:rFonts w:ascii="Courier New" w:eastAsiaTheme="minorHAnsi" w:hAnsi="Courier New" w:cs="Courier New"/>
-          <w:highlight w:val="white"/>
-          <w:lang w:val="en-US" w:eastAsia="en-US"/>
-        </w:rPr>
-        <w:t xml:space="preserve">    </w:t>
-      </w:r>
-      <w:r>
-        <w:rPr>
-          <w:rFonts w:ascii="Courier New" w:eastAsiaTheme="minorHAnsi" w:hAnsi="Courier New" w:cs="Courier New"/>
-          <w:highlight w:val="white"/>
-          <w:lang w:val="en-US" w:eastAsia="en-US"/>
-        </w:rPr>
-        <w:t>return 0;</w:t>
-      </w:r>
-    </w:p>
-    <w:p>
-      <w:pPr>
-        <w:pBdr>
-          <w:top w:val="single" w:sz="4" w:space="1" w:color="auto"/>
-          <w:left w:val="single" w:sz="4" w:space="1" w:color="auto"/>
-          <w:bottom w:val="single" w:sz="4" w:space="1" w:color="auto"/>
-          <w:right w:val="single" w:sz="4" w:space="1" w:color="auto"/>
-        </w:pBdr>
-        <w:autoSpaceDE w:val="0"/>
-        <w:autoSpaceDN w:val="0"/>
-        <w:adjustRightInd w:val="0"/>
-        <w:jc w:val="both"/>
-        <w:rPr>
-          <w:rFonts w:ascii="Courier New" w:eastAsiaTheme="minorHAnsi" w:hAnsi="Courier New" w:cs="Courier New"/>
-          <w:highlight w:val="white"/>
-          <w:lang w:val="en-US" w:eastAsia="en-US"/>
+          <w:lang w:eastAsia="en-US"/>
         </w:rPr>
       </w:pPr>
     </w:p>
@@ -3474,6 +3586,7 @@
       </w:pPr>
       <w:r>
         <w:rPr>
+          <w:noProof/>
           <w:sz w:val="28"/>
           <w:szCs w:val="28"/>
         </w:rPr>
@@ -3583,7 +3696,6 @@
           <w:color w:val="auto"/>
           <w:sz w:val="28"/>
           <w:szCs w:val="28"/>
-          <w:lang w:val="en-US"/>
         </w:rPr>
       </w:pPr>
       <w:r>
@@ -3674,7 +3786,6 @@
         <w:rPr>
           <w:sz w:val="28"/>
           <w:szCs w:val="28"/>
-          <w:lang w:val="en-US"/>
         </w:rPr>
         <w:t xml:space="preserve">, </w:t>
       </w:r>
@@ -3775,6 +3886,7 @@
       </w:pPr>
       <w:r>
         <w:rPr>
+          <w:noProof/>
           <w:sz w:val="28"/>
           <w:szCs w:val="28"/>
         </w:rPr>
@@ -3956,6 +4068,7 @@
       </w:pPr>
       <w:r>
         <w:rPr>
+          <w:noProof/>
           <w:sz w:val="28"/>
           <w:szCs w:val="28"/>
         </w:rPr>
@@ -4056,6 +4169,7 @@
       </w:pPr>
       <w:r>
         <w:rPr>
+          <w:noProof/>
           <w:sz w:val="28"/>
           <w:szCs w:val="28"/>
         </w:rPr>
@@ -4222,6 +4336,7 @@
       </w:pPr>
       <w:r>
         <w:rPr>
+          <w:noProof/>
           <w:sz w:val="28"/>
           <w:szCs w:val="28"/>
         </w:rPr>
@@ -4484,7 +4599,6 @@
         <w:rPr>
           <w:sz w:val="28"/>
           <w:szCs w:val="28"/>
-          <w:lang w:val="en-US"/>
         </w:rPr>
       </w:pPr>
       <w:r>
@@ -4496,6 +4610,7 @@
       </w:r>
       <w:r>
         <w:rPr>
+          <w:noProof/>
           <w:sz w:val="28"/>
           <w:szCs w:val="28"/>
         </w:rPr>
@@ -4588,7 +4703,6 @@
         <w:rPr>
           <w:sz w:val="28"/>
           <w:szCs w:val="28"/>
-          <w:lang w:val="en-US"/>
         </w:rPr>
       </w:pPr>
     </w:p>
@@ -4648,8 +4762,9 @@
           <w:color w:val="auto"/>
           <w:sz w:val="28"/>
           <w:szCs w:val="28"/>
-        </w:rPr>
-        <w:t>с</w:t>
+          <w:lang w:val="en-US"/>
+        </w:rPr>
+        <w:t>d</w:t>
       </w:r>
     </w:p>
     <w:p>
@@ -4731,6 +4846,7 @@
       </w:pPr>
       <w:r>
         <w:rPr>
+          <w:noProof/>
           <w:sz w:val="28"/>
           <w:szCs w:val="28"/>
         </w:rPr>
@@ -4799,7 +4915,6 @@
         <w:rPr>
           <w:sz w:val="28"/>
           <w:szCs w:val="28"/>
-          <w:lang w:val="en-US"/>
         </w:rPr>
       </w:pPr>
       <w:r>
@@ -4839,7 +4954,6 @@
         <w:rPr>
           <w:sz w:val="28"/>
           <w:szCs w:val="28"/>
-          <w:lang w:val="en-US"/>
         </w:rPr>
       </w:pPr>
     </w:p>
@@ -4849,14 +4963,12 @@
         <w:rPr>
           <w:sz w:val="28"/>
           <w:szCs w:val="28"/>
-          <w:lang w:val="en-US"/>
-        </w:rPr>
-      </w:pPr>
-      <w:r>
-        <w:rPr>
-          <w:sz w:val="28"/>
-          <w:szCs w:val="28"/>
-          <w:lang w:val="en-US"/>
+        </w:rPr>
+      </w:pPr>
+      <w:r>
+        <w:rPr>
+          <w:sz w:val="28"/>
+          <w:szCs w:val="28"/>
         </w:rPr>
         <w:br w:type="page"/>
       </w:r>
@@ -5133,6 +5245,7 @@
       </w:pPr>
       <w:r>
         <w:rPr>
+          <w:noProof/>
           <w:sz w:val="28"/>
           <w:szCs w:val="28"/>
         </w:rPr>
@@ -5202,7 +5315,6 @@
         <w:rPr>
           <w:sz w:val="28"/>
           <w:szCs w:val="28"/>
-          <w:lang w:val="en-US"/>
         </w:rPr>
       </w:pPr>
       <w:r>
@@ -5242,7 +5354,6 @@
         <w:rPr>
           <w:sz w:val="28"/>
           <w:szCs w:val="28"/>
-          <w:lang w:val="en-US"/>
         </w:rPr>
       </w:pPr>
     </w:p>
@@ -5432,6 +5543,7 @@
       </w:pPr>
       <w:r>
         <w:rPr>
+          <w:noProof/>
           <w:sz w:val="28"/>
           <w:szCs w:val="28"/>
         </w:rPr>
@@ -5504,6 +5616,7 @@
       </w:pPr>
       <w:r>
         <w:rPr>
+          <w:noProof/>
           <w:sz w:val="28"/>
           <w:szCs w:val="28"/>
         </w:rPr>
@@ -5618,6 +5731,7 @@
       </w:pPr>
       <w:r>
         <w:rPr>
+          <w:noProof/>
           <w:sz w:val="28"/>
           <w:szCs w:val="28"/>
         </w:rPr>
@@ -10074,6 +10188,7 @@
         <w:jc w:val="both"/>
         <w:rPr>
           <w:rFonts w:ascii="Courier New" w:hAnsi="Courier New" w:cs="Courier New"/>
+          <w:lang w:val="en-US"/>
         </w:rPr>
       </w:pPr>
       <w:r>
@@ -10086,6 +10201,7 @@
       <w:r>
         <w:rPr>
           <w:rFonts w:ascii="Courier New" w:hAnsi="Courier New" w:cs="Courier New"/>
+          <w:lang w:val="en-US"/>
         </w:rPr>
         <w:t>HeapFree(GetProcessHeap(), 0, arg2);</w:t>
       </w:r>
@@ -10101,25 +10217,28 @@
         <w:jc w:val="both"/>
         <w:rPr>
           <w:rFonts w:ascii="Courier New" w:hAnsi="Courier New" w:cs="Courier New"/>
-        </w:rPr>
-      </w:pPr>
-    </w:p>
-    <w:p>
-      <w:pPr>
-        <w:pBdr>
-          <w:top w:val="single" w:sz="4" w:space="1" w:color="auto"/>
-          <w:left w:val="single" w:sz="4" w:space="1" w:color="auto"/>
-          <w:bottom w:val="single" w:sz="4" w:space="1" w:color="auto"/>
-          <w:right w:val="single" w:sz="4" w:space="1" w:color="auto"/>
-        </w:pBdr>
-        <w:jc w:val="both"/>
-        <w:rPr>
-          <w:rFonts w:ascii="Courier New" w:hAnsi="Courier New" w:cs="Courier New"/>
-        </w:rPr>
-      </w:pPr>
-      <w:r>
-        <w:rPr>
-          <w:rFonts w:ascii="Courier New" w:hAnsi="Courier New" w:cs="Courier New"/>
+          <w:lang w:val="en-US"/>
+        </w:rPr>
+      </w:pPr>
+    </w:p>
+    <w:p>
+      <w:pPr>
+        <w:pBdr>
+          <w:top w:val="single" w:sz="4" w:space="1" w:color="auto"/>
+          <w:left w:val="single" w:sz="4" w:space="1" w:color="auto"/>
+          <w:bottom w:val="single" w:sz="4" w:space="1" w:color="auto"/>
+          <w:right w:val="single" w:sz="4" w:space="1" w:color="auto"/>
+        </w:pBdr>
+        <w:jc w:val="both"/>
+        <w:rPr>
+          <w:rFonts w:ascii="Courier New" w:hAnsi="Courier New" w:cs="Courier New"/>
+          <w:lang w:val="en-US"/>
+        </w:rPr>
+      </w:pPr>
+      <w:r>
+        <w:rPr>
+          <w:rFonts w:ascii="Courier New" w:hAnsi="Courier New" w:cs="Courier New"/>
+          <w:lang w:val="en-US"/>
         </w:rPr>
         <w:t xml:space="preserve">    return 0;</w:t>
       </w:r>
@@ -10135,25 +10254,28 @@
         <w:jc w:val="both"/>
         <w:rPr>
           <w:rFonts w:ascii="Courier New" w:hAnsi="Courier New" w:cs="Courier New"/>
-        </w:rPr>
-      </w:pPr>
-    </w:p>
-    <w:p>
-      <w:pPr>
-        <w:pBdr>
-          <w:top w:val="single" w:sz="4" w:space="1" w:color="auto"/>
-          <w:left w:val="single" w:sz="4" w:space="1" w:color="auto"/>
-          <w:bottom w:val="single" w:sz="4" w:space="1" w:color="auto"/>
-          <w:right w:val="single" w:sz="4" w:space="1" w:color="auto"/>
-        </w:pBdr>
-        <w:jc w:val="both"/>
-        <w:rPr>
-          <w:rFonts w:ascii="Courier New" w:hAnsi="Courier New" w:cs="Courier New"/>
-        </w:rPr>
-      </w:pPr>
-      <w:r>
-        <w:rPr>
-          <w:rFonts w:ascii="Courier New" w:hAnsi="Courier New" w:cs="Courier New"/>
+          <w:lang w:val="en-US"/>
+        </w:rPr>
+      </w:pPr>
+    </w:p>
+    <w:p>
+      <w:pPr>
+        <w:pBdr>
+          <w:top w:val="single" w:sz="4" w:space="1" w:color="auto"/>
+          <w:left w:val="single" w:sz="4" w:space="1" w:color="auto"/>
+          <w:bottom w:val="single" w:sz="4" w:space="1" w:color="auto"/>
+          <w:right w:val="single" w:sz="4" w:space="1" w:color="auto"/>
+        </w:pBdr>
+        <w:jc w:val="both"/>
+        <w:rPr>
+          <w:rFonts w:ascii="Courier New" w:hAnsi="Courier New" w:cs="Courier New"/>
+          <w:lang w:val="en-US"/>
+        </w:rPr>
+      </w:pPr>
+      <w:r>
+        <w:rPr>
+          <w:rFonts w:ascii="Courier New" w:hAnsi="Courier New" w:cs="Courier New"/>
+          <w:lang w:val="en-US"/>
         </w:rPr>
         <w:t>}</w:t>
       </w:r>
@@ -10162,6 +10284,7 @@
       <w:pPr>
         <w:rPr>
           <w:rFonts w:ascii="Courier New" w:hAnsi="Courier New" w:cs="Courier New"/>
+          <w:lang w:val="en-US"/>
         </w:rPr>
       </w:pPr>
     </w:p>
@@ -10182,7 +10305,75 @@
           <w:sz w:val="28"/>
           <w:szCs w:val="28"/>
         </w:rPr>
-        <w:t xml:space="preserve">Листинг А.1 – Исходный код приложения </w:t>
+        <w:t>Листинг</w:t>
+      </w:r>
+      <w:r>
+        <w:rPr>
+          <w:sz w:val="28"/>
+          <w:szCs w:val="28"/>
+          <w:lang w:val="en-US"/>
+        </w:rPr>
+        <w:t xml:space="preserve"> </w:t>
+      </w:r>
+      <w:r>
+        <w:rPr>
+          <w:sz w:val="28"/>
+          <w:szCs w:val="28"/>
+        </w:rPr>
+        <w:t>А</w:t>
+      </w:r>
+      <w:r>
+        <w:rPr>
+          <w:sz w:val="28"/>
+          <w:szCs w:val="28"/>
+          <w:lang w:val="en-US"/>
+        </w:rPr>
+        <w:t xml:space="preserve">.1 – </w:t>
+      </w:r>
+      <w:r>
+        <w:rPr>
+          <w:sz w:val="28"/>
+          <w:szCs w:val="28"/>
+        </w:rPr>
+        <w:t>Исходный</w:t>
+      </w:r>
+      <w:r>
+        <w:rPr>
+          <w:sz w:val="28"/>
+          <w:szCs w:val="28"/>
+          <w:lang w:val="en-US"/>
+        </w:rPr>
+        <w:t xml:space="preserve"> </w:t>
+      </w:r>
+      <w:r>
+        <w:rPr>
+          <w:sz w:val="28"/>
+          <w:szCs w:val="28"/>
+        </w:rPr>
+        <w:t>код</w:t>
+      </w:r>
+      <w:r>
+        <w:rPr>
+          <w:sz w:val="28"/>
+          <w:szCs w:val="28"/>
+          <w:lang w:val="en-US"/>
+        </w:rPr>
+        <w:t xml:space="preserve"> </w:t>
+      </w:r>
+      <w:r>
+        <w:rPr>
+          <w:sz w:val="28"/>
+          <w:szCs w:val="28"/>
+        </w:rPr>
+        <w:t>приложения</w:t>
+      </w:r>
+      <w:r>
+        <w:rPr>
+          <w:sz w:val="28"/>
+          <w:szCs w:val="28"/>
+          <w:lang w:val="en-US"/>
+        </w:rPr>
+        <w:t xml:space="preserve"> </w:t>
       </w:r>
       <w:r>
         <w:rPr>
@@ -10196,6 +10387,7 @@
         <w:rPr>
           <w:sz w:val="28"/>
           <w:szCs w:val="28"/>
+          <w:lang w:val="en-US"/>
         </w:rPr>
         <w:t>-04</w:t>
       </w:r>
@@ -10211,6 +10403,7 @@
         <w:rPr>
           <w:sz w:val="28"/>
           <w:szCs w:val="28"/>
+          <w:lang w:val="en-US"/>
         </w:rPr>
         <w:t>.</w:t>
       </w:r>
@@ -10260,10 +10453,22 @@
           <w:tab w:val="left" w:pos="1320"/>
         </w:tabs>
         <w:jc w:val="center"/>
+        <w:rPr>
+          <w:lang w:val="de-DE"/>
+        </w:rPr>
       </w:pPr>
       <w:r>
         <w:lastRenderedPageBreak/>
-        <w:t>ПРИЛОЖЕНИЕ Б</w:t>
+        <w:t>ПРИЛОЖЕНИЕ</w:t>
+      </w:r>
+      <w:r>
+        <w:rPr>
+          <w:lang w:val="de-DE"/>
+        </w:rPr>
+        <w:t xml:space="preserve"> </w:t>
+      </w:r>
+      <w:r>
+        <w:t>Б</w:t>
       </w:r>
     </w:p>
     <w:p>
@@ -14160,7 +14365,6 @@
         <w:rPr>
           <w:sz w:val="28"/>
           <w:szCs w:val="28"/>
-          <w:lang w:val="en-US"/>
         </w:rPr>
       </w:pPr>
       <w:r>
@@ -14215,14 +14419,12 @@
         <w:rPr>
           <w:sz w:val="28"/>
           <w:szCs w:val="28"/>
-          <w:lang w:val="en-US"/>
-        </w:rPr>
-      </w:pPr>
-      <w:r>
-        <w:rPr>
-          <w:sz w:val="28"/>
-          <w:szCs w:val="28"/>
-          <w:lang w:val="en-US"/>
+        </w:rPr>
+      </w:pPr>
+      <w:r>
+        <w:rPr>
+          <w:sz w:val="28"/>
+          <w:szCs w:val="28"/>
         </w:rPr>
         <w:br w:type="page"/>
       </w:r>
@@ -14288,13 +14490,13 @@
         <w:jc w:val="both"/>
         <w:rPr>
           <w:rFonts w:ascii="Courier New" w:hAnsi="Courier New" w:cs="Courier New"/>
-          <w:lang w:val="en-US"/>
-        </w:rPr>
-      </w:pPr>
-      <w:r>
-        <w:rPr>
-          <w:rFonts w:ascii="Courier New" w:hAnsi="Courier New" w:cs="Courier New"/>
-          <w:lang w:val="en-US"/>
+          <w:lang w:val="de-DE"/>
+        </w:rPr>
+      </w:pPr>
+      <w:r>
+        <w:rPr>
+          <w:rFonts w:ascii="Courier New" w:hAnsi="Courier New" w:cs="Courier New"/>
+          <w:lang w:val="de-DE"/>
         </w:rPr>
         <w:t>#define UNICODE</w:t>
       </w:r>
@@ -14313,13 +14515,13 @@
         <w:jc w:val="both"/>
         <w:rPr>
           <w:rFonts w:ascii="Courier New" w:hAnsi="Courier New" w:cs="Courier New"/>
-          <w:lang w:val="en-US"/>
-        </w:rPr>
-      </w:pPr>
-      <w:r>
-        <w:rPr>
-          <w:rFonts w:ascii="Courier New" w:hAnsi="Courier New" w:cs="Courier New"/>
-          <w:lang w:val="en-US"/>
+          <w:lang w:val="de-DE"/>
+        </w:rPr>
+      </w:pPr>
+      <w:r>
+        <w:rPr>
+          <w:rFonts w:ascii="Courier New" w:hAnsi="Courier New" w:cs="Courier New"/>
+          <w:lang w:val="de-DE"/>
         </w:rPr>
         <w:t>#define _WIN32_WINNT 0x0600</w:t>
       </w:r>
@@ -14338,7 +14540,7 @@
         <w:jc w:val="both"/>
         <w:rPr>
           <w:rFonts w:ascii="Courier New" w:hAnsi="Courier New" w:cs="Courier New"/>
-          <w:lang w:val="en-US"/>
+          <w:lang w:val="de-DE"/>
         </w:rPr>
       </w:pPr>
     </w:p>
@@ -17815,7 +18017,6 @@
         <w:rPr>
           <w:sz w:val="28"/>
           <w:szCs w:val="28"/>
-          <w:lang w:val="en-US"/>
         </w:rPr>
       </w:pPr>
       <w:r>
@@ -17870,14 +18071,12 @@
         <w:rPr>
           <w:sz w:val="28"/>
           <w:szCs w:val="28"/>
-          <w:lang w:val="en-US"/>
-        </w:rPr>
-      </w:pPr>
-      <w:r>
-        <w:rPr>
-          <w:sz w:val="28"/>
-          <w:szCs w:val="28"/>
-          <w:lang w:val="en-US"/>
+        </w:rPr>
+      </w:pPr>
+      <w:r>
+        <w:rPr>
+          <w:sz w:val="28"/>
+          <w:szCs w:val="28"/>
         </w:rPr>
         <w:br w:type="page"/>
       </w:r>
@@ -18756,7 +18955,6 @@
         <w:rPr>
           <w:sz w:val="28"/>
           <w:szCs w:val="28"/>
-          <w:lang w:val="en-US"/>
         </w:rPr>
       </w:pPr>
       <w:r>
@@ -18811,14 +19009,12 @@
         <w:rPr>
           <w:sz w:val="28"/>
           <w:szCs w:val="28"/>
-          <w:lang w:val="en-US"/>
-        </w:rPr>
-      </w:pPr>
-      <w:r>
-        <w:rPr>
-          <w:sz w:val="28"/>
-          <w:szCs w:val="28"/>
-          <w:lang w:val="en-US"/>
+        </w:rPr>
+      </w:pPr>
+      <w:r>
+        <w:rPr>
+          <w:sz w:val="28"/>
+          <w:szCs w:val="28"/>
         </w:rPr>
         <w:br w:type="page"/>
       </w:r>
@@ -19341,6 +19537,7 @@
         <w:jc w:val="both"/>
         <w:rPr>
           <w:rFonts w:ascii="Courier New" w:hAnsi="Courier New" w:cs="Courier New"/>
+          <w:lang w:val="en-US"/>
         </w:rPr>
       </w:pPr>
       <w:r>
@@ -19353,6 +19550,7 @@
       <w:r>
         <w:rPr>
           <w:rFonts w:ascii="Courier New" w:hAnsi="Courier New" w:cs="Courier New"/>
+          <w:lang w:val="en-US"/>
         </w:rPr>
         <w:t>usleep(300000);</w:t>
       </w:r>
@@ -19371,11 +19569,13 @@
         <w:jc w:val="both"/>
         <w:rPr>
           <w:rFonts w:ascii="Courier New" w:hAnsi="Courier New" w:cs="Courier New"/>
-        </w:rPr>
-      </w:pPr>
-      <w:r>
-        <w:rPr>
-          <w:rFonts w:ascii="Courier New" w:hAnsi="Courier New" w:cs="Courier New"/>
+          <w:lang w:val="en-US"/>
+        </w:rPr>
+      </w:pPr>
+      <w:r>
+        <w:rPr>
+          <w:rFonts w:ascii="Courier New" w:hAnsi="Courier New" w:cs="Courier New"/>
+          <w:lang w:val="en-US"/>
         </w:rPr>
         <w:t xml:space="preserve">    }</w:t>
       </w:r>
@@ -19394,11 +19594,13 @@
         <w:jc w:val="both"/>
         <w:rPr>
           <w:rFonts w:ascii="Courier New" w:hAnsi="Courier New" w:cs="Courier New"/>
-        </w:rPr>
-      </w:pPr>
-      <w:r>
-        <w:rPr>
-          <w:rFonts w:ascii="Courier New" w:hAnsi="Courier New" w:cs="Courier New"/>
+          <w:lang w:val="en-US"/>
+        </w:rPr>
+      </w:pPr>
+      <w:r>
+        <w:rPr>
+          <w:rFonts w:ascii="Courier New" w:hAnsi="Courier New" w:cs="Courier New"/>
+          <w:lang w:val="en-US"/>
         </w:rPr>
         <w:t xml:space="preserve">    return NULL;</w:t>
       </w:r>
@@ -19417,11 +19619,13 @@
         <w:jc w:val="both"/>
         <w:rPr>
           <w:rFonts w:ascii="Courier New" w:hAnsi="Courier New" w:cs="Courier New"/>
-        </w:rPr>
-      </w:pPr>
-      <w:r>
-        <w:rPr>
-          <w:rFonts w:ascii="Courier New" w:hAnsi="Courier New" w:cs="Courier New"/>
+          <w:lang w:val="en-US"/>
+        </w:rPr>
+      </w:pPr>
+      <w:r>
+        <w:rPr>
+          <w:rFonts w:ascii="Courier New" w:hAnsi="Courier New" w:cs="Courier New"/>
+          <w:lang w:val="en-US"/>
         </w:rPr>
         <w:t>}</w:t>
       </w:r>

</xml_diff>